<commit_message>
Update Report and Paper
</commit_message>
<xml_diff>
--- a/publications/Paper-AI-Driving-Classification_rev.docx
+++ b/publications/Paper-AI-Driving-Classification_rev.docx
@@ -4454,7 +4454,7 @@
         </w:rPr>
         <w:lastRenderedPageBreak/>
         <w:drawing>
-          <wp:inline distT="0" distB="0" distL="0" distR="0" wp14:anchorId="3D965ACC" wp14:editId="637248DD">
+          <wp:inline distT="0" distB="0" distL="0" distR="0" wp14:anchorId="3D965ACC" wp14:editId="04F540D7">
             <wp:extent cx="2691993" cy="5323800"/>
             <wp:effectExtent l="0" t="0" r="0" b="0"/>
             <wp:docPr id="1330417760" name="Imagem 6" descr="A diagram of a project&#10;&#10;Description automatically generated"/>
@@ -4569,7 +4569,7 @@
           <w:lang w:val="en-US"/>
         </w:rPr>
         <w:drawing>
-          <wp:inline distT="0" distB="0" distL="0" distR="0" wp14:anchorId="2FB89080" wp14:editId="6DD6C5E1">
+          <wp:inline distT="0" distB="0" distL="0" distR="0" wp14:anchorId="2FB89080" wp14:editId="75B03BDB">
             <wp:extent cx="2900882" cy="1800413"/>
             <wp:effectExtent l="0" t="0" r="0" b="0"/>
             <wp:docPr id="500951921" name="Imagem 4" descr="A diagram of a function&#10;&#10;Description automatically generated"/>
@@ -4897,7 +4897,7 @@
           <w:noProof/>
         </w:rPr>
         <w:drawing>
-          <wp:inline distT="0" distB="0" distL="0" distR="0" wp14:anchorId="7DB30FE2" wp14:editId="68610A58">
+          <wp:inline distT="0" distB="0" distL="0" distR="0" wp14:anchorId="7DB30FE2" wp14:editId="2B65A679">
             <wp:extent cx="2950648" cy="2418247"/>
             <wp:effectExtent l="0" t="0" r="0" b="0"/>
             <wp:docPr id="35846564" name="Imagem 4" descr="A diagram of a function&#10;&#10;Description automatically generated"/>
@@ -5353,7 +5353,7 @@
         </w:rPr>
         <w:lastRenderedPageBreak/>
         <w:drawing>
-          <wp:inline distT="0" distB="0" distL="0" distR="0" wp14:anchorId="41C205A3" wp14:editId="69B1E312">
+          <wp:inline distT="0" distB="0" distL="0" distR="0" wp14:anchorId="41C205A3" wp14:editId="773E4839">
             <wp:extent cx="1855431" cy="2886075"/>
             <wp:effectExtent l="0" t="0" r="0" b="0"/>
             <wp:docPr id="1912784811" name="Imagem 1" descr="A screenshot of a computer screen&#10;&#10;Description automatically generated"/>
@@ -5743,37 +5743,22 @@
         <w:rPr>
           <w:lang w:val="en-US"/>
         </w:rPr>
-        <w:t xml:space="preserve">The model adopted in the present study is a hybrid architecture that presents both convolutional neural networks with one dimension (Conv1D) and </w:t>
-      </w:r>
-      <w:r>
-        <w:rPr>
-          <w:lang w:val="en-US"/>
-        </w:rPr>
-        <w:t>LSTM</w:t>
-      </w:r>
-      <w:r>
-        <w:rPr>
-          <w:lang w:val="en-US"/>
-        </w:rPr>
-        <w:t xml:space="preserve"> networks, which is designed for the classifier of driving </w:t>
-      </w:r>
-      <w:r>
-        <w:rPr>
-          <w:lang w:val="en-US"/>
-        </w:rPr>
-        <w:t>behavior</w:t>
-      </w:r>
-      <w:r>
-        <w:rPr>
-          <w:lang w:val="en-US"/>
-        </w:rPr>
-        <w:t>s</w:t>
-      </w:r>
-      <w:r>
-        <w:rPr>
-          <w:lang w:val="en-US"/>
-        </w:rPr>
-        <w:t xml:space="preserve"> based on sensor data. </w:t>
+        <w:t>In total, we built six models, but we will only describe one.</w:t>
+      </w:r>
+      <w:r>
+        <w:t xml:space="preserve"> </w:t>
+      </w:r>
+      <w:r>
+        <w:rPr>
+          <w:lang w:val="en-US"/>
+        </w:rPr>
+        <w:t>The model we will present is a hybrid architecture that combines one-dimensional convolutional neural networks (Conv1D) and LSTM networks. It is designed for classifying driving behaviors based on sensor data</w:t>
+      </w:r>
+      <w:r>
+        <w:rPr>
+          <w:lang w:val="en-US"/>
+        </w:rPr>
+        <w:t xml:space="preserve">. </w:t>
       </w:r>
     </w:p>
     <w:p>
@@ -13492,6 +13477,213 @@
 </file>
 
 <file path=customXml/item1.xml><?xml version="1.0" encoding="utf-8"?>
+<?mso-contentType ?>
+<FormTemplates xmlns="http://schemas.microsoft.com/sharepoint/v3/contenttype/forms">
+  <Display>DocumentLibraryForm</Display>
+  <Edit>DocumentLibraryForm</Edit>
+  <New>DocumentLibraryForm</New>
+</FormTemplates>
+</file>
+
+<file path=customXml/item2.xml><?xml version="1.0" encoding="utf-8"?>
+<p:properties xmlns:p="http://schemas.microsoft.com/office/2006/metadata/properties" xmlns:xsi="http://www.w3.org/2001/XMLSchema-instance" xmlns:pc="http://schemas.microsoft.com/office/infopath/2007/PartnerControls">
+  <documentManagement>
+    <_activity xmlns="49ea7286-31dc-4857-8ba0-9dd5131121ba" xsi:nil="true"/>
+  </documentManagement>
+</p:properties>
+</file>
+
+<file path=customXml/item3.xml><?xml version="1.0" encoding="utf-8"?>
+<b:Sources xmlns:b="http://schemas.openxmlformats.org/officeDocument/2006/bibliography" xmlns="http://schemas.openxmlformats.org/officeDocument/2006/bibliography" SelectedStyle="\IEEE2006OfficeOnline.xsl" StyleName="IEEE" Version="2006">
+  <b:Source>
+    <b:Tag>Hoc97</b:Tag>
+    <b:SourceType>JournalArticle</b:SourceType>
+    <b:Guid>{DD3E8D2A-773D-45FE-8A4E-221E3FCBA3E2}</b:Guid>
+    <b:Author>
+      <b:Author>
+        <b:NameList>
+          <b:Person>
+            <b:Last>Hochreiter</b:Last>
+            <b:First>Sepp</b:First>
+            <b:Middle>and Schmidhuber, Jürgen</b:Middle>
+          </b:Person>
+        </b:NameList>
+      </b:Author>
+    </b:Author>
+    <b:Title>Long Short-term Memory</b:Title>
+    <b:JournalName>Neural computation</b:JournalName>
+    <b:Year>1997</b:Year>
+    <b:Pages>1735-80</b:Pages>
+    <b:RefOrder>6</b:RefOrder>
+  </b:Source>
+  <b:Source>
+    <b:Tag>Gee24</b:Tag>
+    <b:SourceType>InternetSite</b:SourceType>
+    <b:Guid>{61290E78-DDBD-40BD-88C1-C152B1ED1BAB}</b:Guid>
+    <b:Title>What is LSTM - Long Short Term Memory?</b:Title>
+    <b:Year>2024</b:Year>
+    <b:Author>
+      <b:Author>
+        <b:Corporate>GeeksforGeeks</b:Corporate>
+      </b:Author>
+    </b:Author>
+    <b:Month>July</b:Month>
+    <b:Day>17</b:Day>
+    <b:URL>https://www.geeksforgeeks.org/deep-learning-introduction-to-long-short-term-memory/</b:URL>
+    <b:RefOrder>8</b:RefOrder>
+  </b:Source>
+  <b:Source>
+    <b:Tag>LCC22</b:Tag>
+    <b:SourceType>JournalArticle</b:SourceType>
+    <b:Guid>{F148117F-C132-41DC-B396-0401FAE9C753}</b:Guid>
+    <b:Author>
+      <b:Author>
+        <b:NameList>
+          <b:Person>
+            <b:Last>L. C. Chen</b:Last>
+            <b:First>J.</b:First>
+            <b:Middle>T. Sheu, Y. J. Chuang e Y. Tsao</b:Middle>
+          </b:Person>
+        </b:NameList>
+      </b:Author>
+    </b:Author>
+    <b:Title>Predicting the Travel Distance of Patients to Access Healthcare Using Deep Neural Networks</b:Title>
+    <b:Year>2022</b:Year>
+    <b:RefOrder>9</b:RefOrder>
+  </b:Source>
+  <b:Source>
+    <b:Tag>Die15</b:Tag>
+    <b:SourceType>ConferenceProceedings</b:SourceType>
+    <b:Guid>{35D0A520-64D1-4B1E-B6E6-35A273C80551}</b:Guid>
+    <b:Author>
+      <b:Author>
+        <b:NameList>
+          <b:Person>
+            <b:Last>Diederik P. Kingma</b:Last>
+            <b:First>Jimmy</b:First>
+            <b:Middle>Ba</b:Middle>
+          </b:Person>
+        </b:NameList>
+      </b:Author>
+    </b:Author>
+    <b:Title>Adam: A Method for Stochastic Optimization</b:Title>
+    <b:Year>2015</b:Year>
+    <b:ConferenceName>3rd International Conference for Learning Representations</b:ConferenceName>
+    <b:City>San Diego</b:City>
+    <b:RefOrder>10</b:RefOrder>
+  </b:Source>
+  <b:Source>
+    <b:Tag>Nac18</b:Tag>
+    <b:SourceType>JournalArticle</b:SourceType>
+    <b:Guid>{416CC1F2-D4A0-4391-A161-551084B1CCE7}</b:Guid>
+    <b:Author>
+      <b:Author>
+        <b:NameList>
+          <b:Person>
+            <b:Last>Nachiket Deo</b:Last>
+            <b:First>Mohan</b:First>
+            <b:Middle>M. Trivedi</b:Middle>
+          </b:Person>
+        </b:NameList>
+      </b:Author>
+    </b:Author>
+    <b:Title>Multi-Modal Trajectory Prediction of Surrounding Vehicles with Maneuver based LSTMs</b:Title>
+    <b:Year>2018</b:Year>
+    <b:RefOrder>5</b:RefOrder>
+  </b:Source>
+  <b:Source>
+    <b:Tag>KSa17</b:Tag>
+    <b:SourceType>ConferenceProceedings</b:SourceType>
+    <b:Guid>{FBAD3421-C738-46B0-8113-FFB4FD04FF98}</b:Guid>
+    <b:Title>Driving behavior classification based on sensor data fusion using LSTM recurrent neural networks</b:Title>
+    <b:Year>2017</b:Year>
+    <b:Author>
+      <b:Author>
+        <b:NameList>
+          <b:Person>
+            <b:Last>K. Saleh</b:Last>
+            <b:First>M.</b:First>
+            <b:Middle>Hossny and S. Nahavandi,</b:Middle>
+          </b:Person>
+        </b:NameList>
+      </b:Author>
+    </b:Author>
+    <b:ConferenceName>IEEE 20th International Conference on Intelligent Transportation Systems (ITSC)</b:ConferenceName>
+    <b:City>Yokohama</b:City>
+    <b:RefOrder>4</b:RefOrder>
+  </b:Source>
+  <b:Source>
+    <b:Tag>AWS</b:Tag>
+    <b:SourceType>InternetSite</b:SourceType>
+    <b:Guid>{99FEACD4-8567-4789-ADD0-68ADED4FABD6}</b:Guid>
+    <b:Author>
+      <b:Author>
+        <b:NameList>
+          <b:Person>
+            <b:Last>AWS</b:Last>
+          </b:Person>
+        </b:NameList>
+      </b:Author>
+    </b:Author>
+    <b:Title>O que é RNN? — Explicação sobre redes neurais recorrentes</b:Title>
+    <b:URL>https://aws.amazon.com/pt/what-is/recurrent-neural-network/</b:URL>
+    <b:RefOrder>7</b:RefOrder>
+  </b:Source>
+  <b:Source>
+    <b:Tag>AWS1</b:Tag>
+    <b:SourceType>InternetSite</b:SourceType>
+    <b:Guid>{F9C0D139-3857-4AC9-8E74-BBF422CD7AF1}</b:Guid>
+    <b:Title>O que é Python? – Explicação sobre a linguagem Python</b:Title>
+    <b:Author>
+      <b:Author>
+        <b:NameList>
+          <b:Person>
+            <b:Last>AWS</b:Last>
+          </b:Person>
+        </b:NameList>
+      </b:Author>
+    </b:Author>
+    <b:URL>https://aws.amazon.com/pt/what-is/python/</b:URL>
+    <b:RefOrder>2</b:RefOrder>
+  </b:Source>
+  <b:Source>
+    <b:Tag>Visu</b:Tag>
+    <b:SourceType>InternetSite</b:SourceType>
+    <b:Guid>{3844A7CA-9483-4A4D-9F3B-30877B950AE3}</b:Guid>
+    <b:Author>
+      <b:Author>
+        <b:Corporate>Visual Studio Code </b:Corporate>
+      </b:Author>
+    </b:Author>
+    <b:Title>Visual Studio Code Frequently Asked Questions</b:Title>
+    <b:URL>https://code.visualstudio.com/Docs/supporting/faq</b:URL>
+    <b:RefOrder>3</b:RefOrder>
+  </b:Source>
+  <b:Source>
+    <b:Tag>Paw22</b:Tag>
+    <b:SourceType>JournalArticle</b:SourceType>
+    <b:Guid>{0BE8B688-D970-423F-B006-93A291E7E5BD}</b:Guid>
+    <b:Title>Smartphone Sensor Dataset for Driver Behavior Analysis</b:Title>
+    <b:Year>2022</b:Year>
+    <b:JournalName>Data in Brief</b:JournalName>
+    <b:Volume>Volume 41,</b:Volume>
+    <b:Author>
+      <b:Author>
+        <b:NameList>
+          <b:Person>
+            <b:Last>Pawan Wawage</b:Last>
+            <b:First>Yogesh</b:First>
+            <b:Middle>Deshpande,</b:Middle>
+          </b:Person>
+        </b:NameList>
+      </b:Author>
+    </b:Author>
+    <b:RefOrder>1</b:RefOrder>
+  </b:Source>
+</b:Sources>
+</file>
+
+<file path=customXml/item4.xml><?xml version="1.0" encoding="utf-8"?>
 <ct:contentTypeSchema xmlns:ct="http://schemas.microsoft.com/office/2006/metadata/contentType" xmlns:ma="http://schemas.microsoft.com/office/2006/metadata/properties/metaAttributes" ct:_="" ma:_="" ma:contentTypeName="Document" ma:contentTypeID="0x010100A73A92E9BB0D154D881191BAEDDE609C" ma:contentTypeVersion="15" ma:contentTypeDescription="Create a new document." ma:contentTypeScope="" ma:versionID="8d783a5506655015c4b8ea02744ad669">
   <xsd:schema xmlns:xsd="http://www.w3.org/2001/XMLSchema" xmlns:xs="http://www.w3.org/2001/XMLSchema" xmlns:p="http://schemas.microsoft.com/office/2006/metadata/properties" xmlns:ns3="490ae867-905f-461a-953e-c60010c4e0c9" xmlns:ns4="49ea7286-31dc-4857-8ba0-9dd5131121ba" targetNamespace="http://schemas.microsoft.com/office/2006/metadata/properties" ma:root="true" ma:fieldsID="ccf1de3d420e64adb5f70d472a5bf101" ns3:_="" ns4:_="">
     <xsd:import namespace="490ae867-905f-461a-953e-c60010c4e0c9"/>
@@ -13724,214 +13916,33 @@
 </ct:contentTypeSchema>
 </file>
 
-<file path=customXml/item2.xml><?xml version="1.0" encoding="utf-8"?>
-<b:Sources xmlns:b="http://schemas.openxmlformats.org/officeDocument/2006/bibliography" xmlns="http://schemas.openxmlformats.org/officeDocument/2006/bibliography" SelectedStyle="\IEEE2006OfficeOnline.xsl" StyleName="IEEE" Version="2006">
-  <b:Source>
-    <b:Tag>Hoc97</b:Tag>
-    <b:SourceType>JournalArticle</b:SourceType>
-    <b:Guid>{DD3E8D2A-773D-45FE-8A4E-221E3FCBA3E2}</b:Guid>
-    <b:Author>
-      <b:Author>
-        <b:NameList>
-          <b:Person>
-            <b:Last>Hochreiter</b:Last>
-            <b:First>Sepp</b:First>
-            <b:Middle>and Schmidhuber, Jürgen</b:Middle>
-          </b:Person>
-        </b:NameList>
-      </b:Author>
-    </b:Author>
-    <b:Title>Long Short-term Memory</b:Title>
-    <b:JournalName>Neural computation</b:JournalName>
-    <b:Year>1997</b:Year>
-    <b:Pages>1735-80</b:Pages>
-    <b:RefOrder>6</b:RefOrder>
-  </b:Source>
-  <b:Source>
-    <b:Tag>Gee24</b:Tag>
-    <b:SourceType>InternetSite</b:SourceType>
-    <b:Guid>{61290E78-DDBD-40BD-88C1-C152B1ED1BAB}</b:Guid>
-    <b:Title>What is LSTM - Long Short Term Memory?</b:Title>
-    <b:Year>2024</b:Year>
-    <b:Author>
-      <b:Author>
-        <b:Corporate>GeeksforGeeks</b:Corporate>
-      </b:Author>
-    </b:Author>
-    <b:Month>July</b:Month>
-    <b:Day>17</b:Day>
-    <b:URL>https://www.geeksforgeeks.org/deep-learning-introduction-to-long-short-term-memory/</b:URL>
-    <b:RefOrder>8</b:RefOrder>
-  </b:Source>
-  <b:Source>
-    <b:Tag>LCC22</b:Tag>
-    <b:SourceType>JournalArticle</b:SourceType>
-    <b:Guid>{F148117F-C132-41DC-B396-0401FAE9C753}</b:Guid>
-    <b:Author>
-      <b:Author>
-        <b:NameList>
-          <b:Person>
-            <b:Last>L. C. Chen</b:Last>
-            <b:First>J.</b:First>
-            <b:Middle>T. Sheu, Y. J. Chuang e Y. Tsao</b:Middle>
-          </b:Person>
-        </b:NameList>
-      </b:Author>
-    </b:Author>
-    <b:Title>Predicting the Travel Distance of Patients to Access Healthcare Using Deep Neural Networks</b:Title>
-    <b:Year>2022</b:Year>
-    <b:RefOrder>9</b:RefOrder>
-  </b:Source>
-  <b:Source>
-    <b:Tag>Die15</b:Tag>
-    <b:SourceType>ConferenceProceedings</b:SourceType>
-    <b:Guid>{35D0A520-64D1-4B1E-B6E6-35A273C80551}</b:Guid>
-    <b:Author>
-      <b:Author>
-        <b:NameList>
-          <b:Person>
-            <b:Last>Diederik P. Kingma</b:Last>
-            <b:First>Jimmy</b:First>
-            <b:Middle>Ba</b:Middle>
-          </b:Person>
-        </b:NameList>
-      </b:Author>
-    </b:Author>
-    <b:Title>Adam: A Method for Stochastic Optimization</b:Title>
-    <b:Year>2015</b:Year>
-    <b:ConferenceName>3rd International Conference for Learning Representations</b:ConferenceName>
-    <b:City>San Diego</b:City>
-    <b:RefOrder>10</b:RefOrder>
-  </b:Source>
-  <b:Source>
-    <b:Tag>Nac18</b:Tag>
-    <b:SourceType>JournalArticle</b:SourceType>
-    <b:Guid>{416CC1F2-D4A0-4391-A161-551084B1CCE7}</b:Guid>
-    <b:Author>
-      <b:Author>
-        <b:NameList>
-          <b:Person>
-            <b:Last>Nachiket Deo</b:Last>
-            <b:First>Mohan</b:First>
-            <b:Middle>M. Trivedi</b:Middle>
-          </b:Person>
-        </b:NameList>
-      </b:Author>
-    </b:Author>
-    <b:Title>Multi-Modal Trajectory Prediction of Surrounding Vehicles with Maneuver based LSTMs</b:Title>
-    <b:Year>2018</b:Year>
-    <b:RefOrder>5</b:RefOrder>
-  </b:Source>
-  <b:Source>
-    <b:Tag>KSa17</b:Tag>
-    <b:SourceType>ConferenceProceedings</b:SourceType>
-    <b:Guid>{FBAD3421-C738-46B0-8113-FFB4FD04FF98}</b:Guid>
-    <b:Title>Driving behavior classification based on sensor data fusion using LSTM recurrent neural networks</b:Title>
-    <b:Year>2017</b:Year>
-    <b:Author>
-      <b:Author>
-        <b:NameList>
-          <b:Person>
-            <b:Last>K. Saleh</b:Last>
-            <b:First>M.</b:First>
-            <b:Middle>Hossny and S. Nahavandi,</b:Middle>
-          </b:Person>
-        </b:NameList>
-      </b:Author>
-    </b:Author>
-    <b:ConferenceName>IEEE 20th International Conference on Intelligent Transportation Systems (ITSC)</b:ConferenceName>
-    <b:City>Yokohama</b:City>
-    <b:RefOrder>4</b:RefOrder>
-  </b:Source>
-  <b:Source>
-    <b:Tag>AWS</b:Tag>
-    <b:SourceType>InternetSite</b:SourceType>
-    <b:Guid>{99FEACD4-8567-4789-ADD0-68ADED4FABD6}</b:Guid>
-    <b:Author>
-      <b:Author>
-        <b:NameList>
-          <b:Person>
-            <b:Last>AWS</b:Last>
-          </b:Person>
-        </b:NameList>
-      </b:Author>
-    </b:Author>
-    <b:Title>O que é RNN? — Explicação sobre redes neurais recorrentes</b:Title>
-    <b:URL>https://aws.amazon.com/pt/what-is/recurrent-neural-network/</b:URL>
-    <b:RefOrder>7</b:RefOrder>
-  </b:Source>
-  <b:Source>
-    <b:Tag>AWS1</b:Tag>
-    <b:SourceType>InternetSite</b:SourceType>
-    <b:Guid>{F9C0D139-3857-4AC9-8E74-BBF422CD7AF1}</b:Guid>
-    <b:Title>O que é Python? – Explicação sobre a linguagem Python</b:Title>
-    <b:Author>
-      <b:Author>
-        <b:NameList>
-          <b:Person>
-            <b:Last>AWS</b:Last>
-          </b:Person>
-        </b:NameList>
-      </b:Author>
-    </b:Author>
-    <b:URL>https://aws.amazon.com/pt/what-is/python/</b:URL>
-    <b:RefOrder>2</b:RefOrder>
-  </b:Source>
-  <b:Source>
-    <b:Tag>Visu</b:Tag>
-    <b:SourceType>InternetSite</b:SourceType>
-    <b:Guid>{3844A7CA-9483-4A4D-9F3B-30877B950AE3}</b:Guid>
-    <b:Author>
-      <b:Author>
-        <b:Corporate>Visual Studio Code </b:Corporate>
-      </b:Author>
-    </b:Author>
-    <b:Title>Visual Studio Code Frequently Asked Questions</b:Title>
-    <b:URL>https://code.visualstudio.com/Docs/supporting/faq</b:URL>
-    <b:RefOrder>3</b:RefOrder>
-  </b:Source>
-  <b:Source>
-    <b:Tag>Paw22</b:Tag>
-    <b:SourceType>JournalArticle</b:SourceType>
-    <b:Guid>{0BE8B688-D970-423F-B006-93A291E7E5BD}</b:Guid>
-    <b:Title>Smartphone Sensor Dataset for Driver Behavior Analysis</b:Title>
-    <b:Year>2022</b:Year>
-    <b:JournalName>Data in Brief</b:JournalName>
-    <b:Volume>Volume 41,</b:Volume>
-    <b:Author>
-      <b:Author>
-        <b:NameList>
-          <b:Person>
-            <b:Last>Pawan Wawage</b:Last>
-            <b:First>Yogesh</b:First>
-            <b:Middle>Deshpande,</b:Middle>
-          </b:Person>
-        </b:NameList>
-      </b:Author>
-    </b:Author>
-    <b:RefOrder>1</b:RefOrder>
-  </b:Source>
-</b:Sources>
+<file path=customXml/itemProps1.xml><?xml version="1.0" encoding="utf-8"?>
+<ds:datastoreItem xmlns:ds="http://schemas.openxmlformats.org/officeDocument/2006/customXml" ds:itemID="{DB233929-DF00-451E-9BB9-85BD6EE6C95B}">
+  <ds:schemaRefs>
+    <ds:schemaRef ds:uri="http://schemas.microsoft.com/sharepoint/v3/contenttype/forms"/>
+  </ds:schemaRefs>
+</ds:datastoreItem>
 </file>
 
-<file path=customXml/item3.xml><?xml version="1.0" encoding="utf-8"?>
-<p:properties xmlns:p="http://schemas.microsoft.com/office/2006/metadata/properties" xmlns:xsi="http://www.w3.org/2001/XMLSchema-instance" xmlns:pc="http://schemas.microsoft.com/office/infopath/2007/PartnerControls">
-  <documentManagement>
-    <_activity xmlns="49ea7286-31dc-4857-8ba0-9dd5131121ba" xsi:nil="true"/>
-  </documentManagement>
-</p:properties>
+<file path=customXml/itemProps2.xml><?xml version="1.0" encoding="utf-8"?>
+<ds:datastoreItem xmlns:ds="http://schemas.openxmlformats.org/officeDocument/2006/customXml" ds:itemID="{82EBC5F9-8A18-4A79-9856-CB2F54F9722E}">
+  <ds:schemaRefs>
+    <ds:schemaRef ds:uri="http://schemas.microsoft.com/office/2006/metadata/properties"/>
+    <ds:schemaRef ds:uri="http://schemas.microsoft.com/office/infopath/2007/PartnerControls"/>
+    <ds:schemaRef ds:uri="49ea7286-31dc-4857-8ba0-9dd5131121ba"/>
+  </ds:schemaRefs>
+</ds:datastoreItem>
 </file>
 
-<file path=customXml/item4.xml><?xml version="1.0" encoding="utf-8"?>
-<?mso-contentType ?>
-<FormTemplates xmlns="http://schemas.microsoft.com/sharepoint/v3/contenttype/forms">
-  <Display>DocumentLibraryForm</Display>
-  <Edit>DocumentLibraryForm</Edit>
-  <New>DocumentLibraryForm</New>
-</FormTemplates>
+<file path=customXml/itemProps3.xml><?xml version="1.0" encoding="utf-8"?>
+<ds:datastoreItem xmlns:ds="http://schemas.openxmlformats.org/officeDocument/2006/customXml" ds:itemID="{46755F76-9756-4D36-A2C0-C24CD4686B9A}">
+  <ds:schemaRefs>
+    <ds:schemaRef ds:uri="http://schemas.openxmlformats.org/officeDocument/2006/bibliography"/>
+  </ds:schemaRefs>
+</ds:datastoreItem>
 </file>
 
-<file path=customXml/itemProps1.xml><?xml version="1.0" encoding="utf-8"?>
+<file path=customXml/itemProps4.xml><?xml version="1.0" encoding="utf-8"?>
 <ds:datastoreItem xmlns:ds="http://schemas.openxmlformats.org/officeDocument/2006/customXml" ds:itemID="{329195FA-5C9D-446F-815D-578104A6453E}">
   <ds:schemaRefs>
     <ds:schemaRef ds:uri="http://schemas.microsoft.com/office/2006/metadata/contentType"/>
@@ -13950,32 +13961,6 @@
 </ds:datastoreItem>
 </file>
 
-<file path=customXml/itemProps2.xml><?xml version="1.0" encoding="utf-8"?>
-<ds:datastoreItem xmlns:ds="http://schemas.openxmlformats.org/officeDocument/2006/customXml" ds:itemID="{46755F76-9756-4D36-A2C0-C24CD4686B9A}">
-  <ds:schemaRefs>
-    <ds:schemaRef ds:uri="http://schemas.openxmlformats.org/officeDocument/2006/bibliography"/>
-  </ds:schemaRefs>
-</ds:datastoreItem>
-</file>
-
-<file path=customXml/itemProps3.xml><?xml version="1.0" encoding="utf-8"?>
-<ds:datastoreItem xmlns:ds="http://schemas.openxmlformats.org/officeDocument/2006/customXml" ds:itemID="{82EBC5F9-8A18-4A79-9856-CB2F54F9722E}">
-  <ds:schemaRefs>
-    <ds:schemaRef ds:uri="http://schemas.microsoft.com/office/2006/metadata/properties"/>
-    <ds:schemaRef ds:uri="http://schemas.microsoft.com/office/infopath/2007/PartnerControls"/>
-    <ds:schemaRef ds:uri="49ea7286-31dc-4857-8ba0-9dd5131121ba"/>
-  </ds:schemaRefs>
-</ds:datastoreItem>
-</file>
-
-<file path=customXml/itemProps4.xml><?xml version="1.0" encoding="utf-8"?>
-<ds:datastoreItem xmlns:ds="http://schemas.openxmlformats.org/officeDocument/2006/customXml" ds:itemID="{DB233929-DF00-451E-9BB9-85BD6EE6C95B}">
-  <ds:schemaRefs>
-    <ds:schemaRef ds:uri="http://schemas.microsoft.com/sharepoint/v3/contenttype/forms"/>
-  </ds:schemaRefs>
-</ds:datastoreItem>
-</file>
-
 <file path=docMetadata/LabelInfo.xml><?xml version="1.0" encoding="utf-8"?>
 <clbl:labelList xmlns:clbl="http://schemas.microsoft.com/office/2020/mipLabelMetadata">
   <clbl:label id="{536b85ad-a448-4186-a9af-e3ccad3302c5}" enabled="0" method="" siteId="{536b85ad-a448-4186-a9af-e3ccad3302c5}" removed="1"/>

</xml_diff>